<commit_message>
v 1.0 interview van Bueren
Nieuwe interviewvraag.
</commit_message>
<xml_diff>
--- a/Project documents/interviews/Interview-VanBueren.docx
+++ b/Project documents/interviews/Interview-VanBueren.docx
@@ -216,8 +216,40 @@
         </w:rPr>
         <w:t>Hoe wilt u dat de documentatie wordt opgesteld? (Welk lettertype, lettergrootte, eventueel logo)?</w:t>
       </w:r>
+    </w:p>
+    <w:p>
+      <w:pPr>
+        <w:pStyle w:val="Lijstalinea"/>
+        <w:rPr>
+          <w:sz w:val="24"/>
+        </w:rPr>
+      </w:pPr>
+    </w:p>
+    <w:p>
+      <w:pPr>
+        <w:pStyle w:val="Lijstalinea"/>
+        <w:numPr>
+          <w:ilvl w:val="0"/>
+          <w:numId w:val="1"/>
+        </w:numPr>
+        <w:rPr>
+          <w:sz w:val="24"/>
+        </w:rPr>
+      </w:pPr>
+      <w:r>
+        <w:rPr>
+          <w:sz w:val="24"/>
+        </w:rPr>
+        <w:t>Welke informatie moet er in de helpfunctie komen te staan? (</w:t>
+      </w:r>
       <w:bookmarkStart w:id="0" w:name="_GoBack"/>
       <w:bookmarkEnd w:id="0"/>
+      <w:r>
+        <w:rPr>
+          <w:sz w:val="24"/>
+        </w:rPr>
+        <w:t>contactgegevens bij eventuele problemen enz.)</w:t>
+      </w:r>
     </w:p>
     <w:p>
       <w:pPr>

</xml_diff>